<commit_message>
Resources Prefabs e Unity Files
</commit_message>
<xml_diff>
--- a/Assets/Doc/TODO.docx
+++ b/Assets/Doc/TODO.docx
@@ -30,41 +30,39 @@
           <w:ilvl w:val="0"/>
           <w:numId w:val="1"/>
         </w:numPr>
-      </w:pPr>
-      <w:r>
+        <w:rPr>
+          <w:strike/>
+        </w:rPr>
+      </w:pPr>
+      <w:r>
+        <w:rPr>
+          <w:strike/>
+        </w:rPr>
         <w:t>Settare</w:t>
       </w:r>
       <w:r>
+        <w:rPr>
+          <w:strike/>
+        </w:rPr>
         <w:t xml:space="preserve"> </w:t>
       </w:r>
       <w:r>
+        <w:rPr>
+          <w:strike/>
+        </w:rPr>
         <w:t xml:space="preserve">ridimensionamento automatico inquadratura </w:t>
       </w:r>
       <w:r>
+        <w:rPr>
+          <w:strike/>
+        </w:rPr>
         <w:t>Camera</w:t>
       </w:r>
       <w:r>
-        <w:t>!!!</w:t>
-      </w:r>
-    </w:p>
-    <w:p>
-      <w:pPr>
-        <w:pStyle w:val="Paragrafoelenco"/>
-        <w:numPr>
-          <w:ilvl w:val="1"/>
-          <w:numId w:val="1"/>
-        </w:numPr>
-      </w:pPr>
-      <w:r>
-        <w:t xml:space="preserve">Utilizzato nello </w:t>
-      </w:r>
-      <w:proofErr w:type="spellStart"/>
-      <w:r>
-        <w:t>spawnpoint</w:t>
-      </w:r>
-      <w:proofErr w:type="spellEnd"/>
-      <w:r>
-        <w:t xml:space="preserve"> del Boss</w:t>
+        <w:rPr>
+          <w:strike/>
+        </w:rPr>
+        <w:t xml:space="preserve"> e dei Componenti</w:t>
       </w:r>
     </w:p>
     <w:p>
@@ -86,51 +84,47 @@
           <w:ilvl w:val="1"/>
           <w:numId w:val="1"/>
         </w:numPr>
-      </w:pPr>
-      <w:r>
+        <w:rPr>
+          <w:strike/>
+        </w:rPr>
+      </w:pPr>
+      <w:bookmarkStart w:id="0" w:name="_GoBack"/>
+      <w:r>
+        <w:rPr>
+          <w:strike/>
+        </w:rPr>
         <w:t>migliorare immagini Intro</w:t>
       </w:r>
-    </w:p>
-    <w:p>
-      <w:pPr>
-        <w:pStyle w:val="Paragrafoelenco"/>
-        <w:numPr>
-          <w:ilvl w:val="1"/>
-          <w:numId w:val="1"/>
-        </w:numPr>
-      </w:pPr>
-      <w:r>
-        <w:t>possibilità di velocizzare testo</w:t>
-      </w:r>
-    </w:p>
-    <w:p>
-      <w:pPr>
-        <w:pStyle w:val="Paragrafoelenco"/>
-        <w:numPr>
-          <w:ilvl w:val="1"/>
-          <w:numId w:val="1"/>
-        </w:numPr>
-      </w:pPr>
-      <w:r>
-        <w:t>Caricamento scene</w:t>
-      </w:r>
-      <w:r>
-        <w:t xml:space="preserve"> (rematch </w:t>
-      </w:r>
-      <w:r>
-        <w:t>pause)</w:t>
-      </w:r>
-    </w:p>
-    <w:p>
-      <w:pPr>
-        <w:pStyle w:val="Paragrafoelenco"/>
-        <w:numPr>
-          <w:ilvl w:val="1"/>
-          <w:numId w:val="1"/>
-        </w:numPr>
-      </w:pPr>
-      <w:r>
-        <w:t>Implementare Menù e Scena di fine partita</w:t>
+      <w:r>
+        <w:rPr>
+          <w:strike/>
+        </w:rPr>
+        <w:t xml:space="preserve"> e applicare animazione</w:t>
+      </w:r>
+    </w:p>
+    <w:bookmarkEnd w:id="0"/>
+    <w:p>
+      <w:pPr>
+        <w:pStyle w:val="Paragrafoelenco"/>
+        <w:numPr>
+          <w:ilvl w:val="1"/>
+          <w:numId w:val="1"/>
+        </w:numPr>
+      </w:pPr>
+      <w:r>
+        <w:t xml:space="preserve">Implementare </w:t>
+      </w:r>
+      <w:r>
+        <w:rPr>
+          <w:strike/>
+        </w:rPr>
+        <w:t>Menù</w:t>
+      </w:r>
+      <w:r>
+        <w:t xml:space="preserve"> e Scena di fine partita</w:t>
+      </w:r>
+      <w:r>
+        <w:t>:</w:t>
       </w:r>
     </w:p>
     <w:p>
@@ -140,14 +134,26 @@
           <w:ilvl w:val="0"/>
           <w:numId w:val="1"/>
         </w:numPr>
-      </w:pPr>
-      <w:r>
+        <w:rPr>
+          <w:strike/>
+        </w:rPr>
+      </w:pPr>
+      <w:r>
+        <w:rPr>
+          <w:strike/>
+        </w:rPr>
         <w:t>Implementare Menù Pausa</w:t>
       </w:r>
       <w:r>
+        <w:rPr>
+          <w:strike/>
+        </w:rPr>
         <w:t xml:space="preserve"> (definire uno stato di Pausa per i componenti della scena)</w:t>
       </w:r>
       <w:r>
+        <w:rPr>
+          <w:strike/>
+        </w:rPr>
         <w:t>:</w:t>
       </w:r>
     </w:p>
@@ -158,8 +164,14 @@
           <w:ilvl w:val="1"/>
           <w:numId w:val="1"/>
         </w:numPr>
-      </w:pPr>
-      <w:r>
+        <w:rPr>
+          <w:strike/>
+        </w:rPr>
+      </w:pPr>
+      <w:r>
+        <w:rPr>
+          <w:strike/>
+        </w:rPr>
         <w:t xml:space="preserve">Mettere in pausa lo </w:t>
       </w:r>
       <w:proofErr w:type="spellStart"/>
@@ -214,10 +226,7 @@
         <w:rPr>
           <w:strike/>
         </w:rPr>
-        <w:t xml:space="preserve">) </w:t>
-      </w:r>
-      <w:r>
-        <w:t>e il Background</w:t>
+        <w:t>) e il Background</w:t>
       </w:r>
     </w:p>
     <w:p>
@@ -228,8 +237,259 @@
           <w:numId w:val="1"/>
         </w:numPr>
       </w:pPr>
-      <w:r>
-        <w:t>Inserire suoni (settare volumi)</w:t>
+      <w:proofErr w:type="spellStart"/>
+      <w:r>
+        <w:t>Suond</w:t>
+      </w:r>
+      <w:proofErr w:type="spellEnd"/>
+      <w:r>
+        <w:t xml:space="preserve"> System</w:t>
+      </w:r>
+    </w:p>
+    <w:p>
+      <w:pPr>
+        <w:pStyle w:val="Paragrafoelenco"/>
+        <w:numPr>
+          <w:ilvl w:val="1"/>
+          <w:numId w:val="1"/>
+        </w:numPr>
+      </w:pPr>
+      <w:r>
+        <w:t>Settare volumi</w:t>
+      </w:r>
+    </w:p>
+    <w:p>
+      <w:pPr>
+        <w:pStyle w:val="Paragrafoelenco"/>
+        <w:numPr>
+          <w:ilvl w:val="1"/>
+          <w:numId w:val="1"/>
+        </w:numPr>
+        <w:rPr>
+          <w:strike/>
+        </w:rPr>
+      </w:pPr>
+      <w:r>
+        <w:rPr>
+          <w:strike/>
+        </w:rPr>
+        <w:t>Musica di vittoria e sconfitta</w:t>
+      </w:r>
+    </w:p>
+    <w:p>
+      <w:pPr>
+        <w:pStyle w:val="Paragrafoelenco"/>
+        <w:numPr>
+          <w:ilvl w:val="1"/>
+          <w:numId w:val="1"/>
+        </w:numPr>
+        <w:rPr>
+          <w:strike/>
+        </w:rPr>
+      </w:pPr>
+      <w:r>
+        <w:rPr>
+          <w:strike/>
+        </w:rPr>
+        <w:t>Boss:</w:t>
+      </w:r>
+    </w:p>
+    <w:p>
+      <w:pPr>
+        <w:pStyle w:val="Paragrafoelenco"/>
+        <w:numPr>
+          <w:ilvl w:val="2"/>
+          <w:numId w:val="1"/>
+        </w:numPr>
+        <w:rPr>
+          <w:strike/>
+        </w:rPr>
+      </w:pPr>
+      <w:r>
+        <w:rPr>
+          <w:strike/>
+        </w:rPr>
+        <w:t>Sfida</w:t>
+      </w:r>
+    </w:p>
+    <w:p>
+      <w:pPr>
+        <w:pStyle w:val="Paragrafoelenco"/>
+        <w:numPr>
+          <w:ilvl w:val="2"/>
+          <w:numId w:val="1"/>
+        </w:numPr>
+        <w:rPr>
+          <w:strike/>
+        </w:rPr>
+      </w:pPr>
+      <w:r>
+        <w:rPr>
+          <w:strike/>
+        </w:rPr>
+        <w:t>Mort</w:t>
+      </w:r>
+      <w:r>
+        <w:rPr>
+          <w:strike/>
+        </w:rPr>
+        <w:t>o</w:t>
+      </w:r>
+    </w:p>
+    <w:p>
+      <w:pPr>
+        <w:pStyle w:val="Paragrafoelenco"/>
+        <w:numPr>
+          <w:ilvl w:val="2"/>
+          <w:numId w:val="1"/>
+        </w:numPr>
+        <w:rPr>
+          <w:strike/>
+        </w:rPr>
+      </w:pPr>
+      <w:r>
+        <w:rPr>
+          <w:strike/>
+        </w:rPr>
+        <w:t>Sparo</w:t>
+      </w:r>
+    </w:p>
+    <w:p>
+      <w:pPr>
+        <w:pStyle w:val="Paragrafoelenco"/>
+        <w:numPr>
+          <w:ilvl w:val="2"/>
+          <w:numId w:val="1"/>
+        </w:numPr>
+        <w:rPr>
+          <w:strike/>
+        </w:rPr>
+      </w:pPr>
+      <w:proofErr w:type="spellStart"/>
+      <w:r>
+        <w:rPr>
+          <w:strike/>
+        </w:rPr>
+        <w:t>Dash</w:t>
+      </w:r>
+      <w:proofErr w:type="spellEnd"/>
+      <w:r>
+        <w:rPr>
+          <w:strike/>
+        </w:rPr>
+        <w:t xml:space="preserve"> (risata)</w:t>
+      </w:r>
+    </w:p>
+    <w:p>
+      <w:pPr>
+        <w:pStyle w:val="Paragrafoelenco"/>
+        <w:numPr>
+          <w:ilvl w:val="1"/>
+          <w:numId w:val="1"/>
+        </w:numPr>
+        <w:rPr>
+          <w:strike/>
+        </w:rPr>
+      </w:pPr>
+      <w:proofErr w:type="spellStart"/>
+      <w:r>
+        <w:rPr>
+          <w:strike/>
+        </w:rPr>
+        <w:t>Tobina</w:t>
+      </w:r>
+      <w:proofErr w:type="spellEnd"/>
+      <w:r>
+        <w:rPr>
+          <w:strike/>
+        </w:rPr>
+        <w:t>:</w:t>
+      </w:r>
+    </w:p>
+    <w:p>
+      <w:pPr>
+        <w:pStyle w:val="Paragrafoelenco"/>
+        <w:numPr>
+          <w:ilvl w:val="2"/>
+          <w:numId w:val="1"/>
+        </w:numPr>
+        <w:rPr>
+          <w:strike/>
+        </w:rPr>
+      </w:pPr>
+      <w:r>
+        <w:rPr>
+          <w:strike/>
+        </w:rPr>
+        <w:t>Danno subito</w:t>
+      </w:r>
+    </w:p>
+    <w:p>
+      <w:pPr>
+        <w:pStyle w:val="Paragrafoelenco"/>
+        <w:numPr>
+          <w:ilvl w:val="2"/>
+          <w:numId w:val="1"/>
+        </w:numPr>
+        <w:rPr>
+          <w:strike/>
+        </w:rPr>
+      </w:pPr>
+      <w:proofErr w:type="spellStart"/>
+      <w:r>
+        <w:rPr>
+          <w:strike/>
+        </w:rPr>
+        <w:t>Parry</w:t>
+      </w:r>
+      <w:proofErr w:type="spellEnd"/>
+      <w:r>
+        <w:rPr>
+          <w:strike/>
+        </w:rPr>
+        <w:t xml:space="preserve"> </w:t>
+      </w:r>
+    </w:p>
+    <w:p>
+      <w:pPr>
+        <w:pStyle w:val="Paragrafoelenco"/>
+        <w:numPr>
+          <w:ilvl w:val="2"/>
+          <w:numId w:val="1"/>
+        </w:numPr>
+        <w:rPr>
+          <w:strike/>
+        </w:rPr>
+      </w:pPr>
+      <w:r>
+        <w:rPr>
+          <w:strike/>
+        </w:rPr>
+        <w:t>Sparo</w:t>
+      </w:r>
+    </w:p>
+    <w:p>
+      <w:pPr>
+        <w:pStyle w:val="Paragrafoelenco"/>
+        <w:numPr>
+          <w:ilvl w:val="1"/>
+          <w:numId w:val="1"/>
+        </w:numPr>
+        <w:rPr>
+          <w:strike/>
+        </w:rPr>
+      </w:pPr>
+      <w:r>
+        <w:rPr>
+          <w:strike/>
+        </w:rPr>
+        <w:t>Enemy</w:t>
+      </w:r>
+      <w:r>
+        <w:rPr>
+          <w:strike/>
+        </w:rPr>
+        <w:t xml:space="preserve"> </w:t>
       </w:r>
     </w:p>
     <w:p>
@@ -257,34 +517,215 @@
           <w:ilvl w:val="0"/>
           <w:numId w:val="1"/>
         </w:numPr>
-        <w:rPr>
-          <w:strike/>
-        </w:rPr>
-      </w:pPr>
-      <w:r>
-        <w:t xml:space="preserve">Score non si incrementa con </w:t>
-      </w:r>
-      <w:proofErr w:type="spellStart"/>
-      <w:r>
-        <w:t>kill</w:t>
-      </w:r>
-      <w:proofErr w:type="spellEnd"/>
-      <w:r>
-        <w:t xml:space="preserve"> tramite </w:t>
-      </w:r>
-      <w:proofErr w:type="spellStart"/>
-      <w:proofErr w:type="gramStart"/>
-      <w:r>
+      </w:pPr>
+      <w:r>
+        <w:t>Pulire codice (</w:t>
+      </w:r>
+      <w:proofErr w:type="spellStart"/>
+      <w:r>
+        <w:t>accessor</w:t>
+      </w:r>
+      <w:proofErr w:type="spellEnd"/>
+      <w:r>
+        <w:t>, commenti)</w:t>
+      </w:r>
+    </w:p>
+    <w:p>
+      <w:pPr>
+        <w:pStyle w:val="Paragrafoelenco"/>
+        <w:numPr>
+          <w:ilvl w:val="0"/>
+          <w:numId w:val="1"/>
+        </w:numPr>
+      </w:pPr>
+      <w:r>
+        <w:t>Funzioni di fine sessione di gioco!!!</w:t>
+      </w:r>
+    </w:p>
+    <w:p>
+      <w:pPr>
+        <w:pStyle w:val="Paragrafoelenco"/>
+        <w:numPr>
+          <w:ilvl w:val="1"/>
+          <w:numId w:val="1"/>
+        </w:numPr>
+        <w:rPr>
+          <w:strike/>
+        </w:rPr>
+      </w:pPr>
+      <w:proofErr w:type="spellStart"/>
+      <w:r>
+        <w:rPr>
+          <w:strike/>
+        </w:rPr>
+        <w:t>GameOver</w:t>
+      </w:r>
+      <w:proofErr w:type="spellEnd"/>
+      <w:r>
+        <w:rPr>
+          <w:strike/>
+        </w:rPr>
+        <w:t xml:space="preserve"> (nemici fermi e pulsante di riprova)</w:t>
+      </w:r>
+    </w:p>
+    <w:p>
+      <w:pPr>
+        <w:pStyle w:val="Paragrafoelenco"/>
+        <w:numPr>
+          <w:ilvl w:val="1"/>
+          <w:numId w:val="1"/>
+        </w:numPr>
+      </w:pPr>
+      <w:r>
+        <w:t xml:space="preserve">Vittoria (cambio scena in dissolvenza nelle </w:t>
+      </w:r>
+      <w:proofErr w:type="spellStart"/>
+      <w:r>
+        <w:t>cutscene</w:t>
+      </w:r>
+      <w:proofErr w:type="spellEnd"/>
+      <w:r>
+        <w:t xml:space="preserve"> finali)</w:t>
+      </w:r>
+    </w:p>
+    <w:p>
+      <w:pPr>
+        <w:pStyle w:val="Paragrafoelenco"/>
+        <w:numPr>
+          <w:ilvl w:val="0"/>
+          <w:numId w:val="1"/>
+        </w:numPr>
+        <w:rPr>
+          <w:strike/>
+        </w:rPr>
+      </w:pPr>
+      <w:r>
+        <w:rPr>
+          <w:strike/>
+        </w:rPr>
+        <w:t>Controllo nella direzione del proiettile in caso di obiettivo mancante (</w:t>
+      </w:r>
+      <w:proofErr w:type="spellStart"/>
+      <w:r>
+        <w:rPr>
+          <w:strike/>
+        </w:rPr>
+        <w:t>tobina</w:t>
+      </w:r>
+      <w:proofErr w:type="spellEnd"/>
+      <w:r>
+        <w:rPr>
+          <w:strike/>
+        </w:rPr>
+        <w:t xml:space="preserve"> o nemico con </w:t>
+      </w:r>
+      <w:proofErr w:type="spellStart"/>
+      <w:r>
+        <w:rPr>
+          <w:strike/>
+        </w:rPr>
+        <w:t>parry</w:t>
+      </w:r>
+      <w:proofErr w:type="spellEnd"/>
+      <w:r>
+        <w:rPr>
+          <w:strike/>
+        </w:rPr>
+        <w:t>)</w:t>
+      </w:r>
+    </w:p>
+    <w:p>
+      <w:pPr>
+        <w:pStyle w:val="Titolo1"/>
+      </w:pPr>
+      <w:proofErr w:type="spellStart"/>
+      <w:r>
+        <w:t>Tobina</w:t>
+      </w:r>
+      <w:proofErr w:type="spellEnd"/>
+      <w:r>
+        <w:t>:</w:t>
+      </w:r>
+    </w:p>
+    <w:p>
+      <w:pPr>
+        <w:pStyle w:val="Paragrafoelenco"/>
+        <w:numPr>
+          <w:ilvl w:val="0"/>
+          <w:numId w:val="1"/>
+        </w:numPr>
+        <w:rPr>
+          <w:strike/>
+        </w:rPr>
+      </w:pPr>
+      <w:r>
+        <w:rPr>
+          <w:strike/>
+        </w:rPr>
+        <w:t>Migliorare collider</w:t>
+      </w:r>
+    </w:p>
+    <w:p>
+      <w:pPr>
+        <w:pStyle w:val="Paragrafoelenco"/>
+        <w:numPr>
+          <w:ilvl w:val="0"/>
+          <w:numId w:val="1"/>
+        </w:numPr>
+        <w:rPr>
+          <w:strike/>
+        </w:rPr>
+      </w:pPr>
+      <w:r>
+        <w:rPr>
+          <w:strike/>
+        </w:rPr>
+        <w:t>Risolvere problema dell’immortalità</w:t>
+      </w:r>
+    </w:p>
+    <w:p>
+      <w:pPr>
+        <w:pStyle w:val="Paragrafoelenco"/>
+        <w:numPr>
+          <w:ilvl w:val="0"/>
+          <w:numId w:val="1"/>
+        </w:numPr>
+        <w:rPr>
+          <w:strike/>
+        </w:rPr>
+      </w:pPr>
+      <w:r>
+        <w:rPr>
+          <w:strike/>
+        </w:rPr>
+        <w:t>Implementare invulnerabilità dopo il danno</w:t>
+      </w:r>
+    </w:p>
+    <w:p>
+      <w:pPr>
+        <w:pStyle w:val="Paragrafoelenco"/>
+        <w:numPr>
+          <w:ilvl w:val="0"/>
+          <w:numId w:val="1"/>
+        </w:numPr>
+        <w:rPr>
+          <w:strike/>
+        </w:rPr>
+      </w:pPr>
+      <w:r>
+        <w:rPr>
+          <w:strike/>
+        </w:rPr>
+        <w:t xml:space="preserve">Aggiustare animazione </w:t>
+      </w:r>
+      <w:proofErr w:type="spellStart"/>
+      <w:r>
+        <w:rPr>
+          <w:strike/>
+        </w:rPr>
         <w:t>Parry</w:t>
       </w:r>
       <w:proofErr w:type="spellEnd"/>
-      <w:r>
-        <w:t xml:space="preserve"> ???</w:t>
-      </w:r>
-      <w:proofErr w:type="gramEnd"/>
-      <w:r>
-        <w:t xml:space="preserve"> TENERE CONTROLLATO</w:t>
-      </w:r>
     </w:p>
     <w:p>
       <w:pPr>
@@ -295,27 +736,275 @@
         </w:numPr>
       </w:pPr>
       <w:r>
-        <w:t>Pulire codice (</w:t>
-      </w:r>
-      <w:proofErr w:type="spellStart"/>
-      <w:r>
-        <w:t>accessor</w:t>
-      </w:r>
-      <w:proofErr w:type="spellEnd"/>
-      <w:r>
-        <w:t>, commenti)</w:t>
+        <w:t>Settare proprietà gameplay:</w:t>
+      </w:r>
+    </w:p>
+    <w:p>
+      <w:pPr>
+        <w:pStyle w:val="Paragrafoelenco"/>
+        <w:numPr>
+          <w:ilvl w:val="1"/>
+          <w:numId w:val="1"/>
+        </w:numPr>
+      </w:pPr>
+      <w:r>
+        <w:t>Velocità</w:t>
+      </w:r>
+    </w:p>
+    <w:p>
+      <w:pPr>
+        <w:pStyle w:val="Paragrafoelenco"/>
+        <w:numPr>
+          <w:ilvl w:val="1"/>
+          <w:numId w:val="1"/>
+        </w:numPr>
+      </w:pPr>
+      <w:proofErr w:type="spellStart"/>
+      <w:r>
+        <w:t>Fire</w:t>
+      </w:r>
+      <w:proofErr w:type="spellEnd"/>
+      <w:r>
+        <w:t xml:space="preserve"> rate</w:t>
+      </w:r>
+    </w:p>
+    <w:p>
+      <w:pPr>
+        <w:pStyle w:val="Paragrafoelenco"/>
+        <w:numPr>
+          <w:ilvl w:val="1"/>
+          <w:numId w:val="1"/>
+        </w:numPr>
+      </w:pPr>
+      <w:r>
+        <w:t>Velocità proiettile</w:t>
+      </w:r>
+    </w:p>
+    <w:p>
+      <w:pPr>
+        <w:pStyle w:val="Paragrafoelenco"/>
+        <w:numPr>
+          <w:ilvl w:val="0"/>
+          <w:numId w:val="1"/>
+        </w:numPr>
+        <w:rPr>
+          <w:strike/>
+        </w:rPr>
+      </w:pPr>
+      <w:r>
+        <w:rPr>
+          <w:strike/>
+        </w:rPr>
+        <w:t>Animazioni</w:t>
       </w:r>
     </w:p>
     <w:p>
       <w:pPr>
         <w:pStyle w:val="Titolo1"/>
       </w:pPr>
-      <w:proofErr w:type="spellStart"/>
-      <w:r>
-        <w:t>Tobina</w:t>
-      </w:r>
-      <w:proofErr w:type="spellEnd"/>
-      <w:r>
+      <w:r>
+        <w:t>Nemici:</w:t>
+      </w:r>
+    </w:p>
+    <w:p>
+      <w:pPr>
+        <w:pStyle w:val="Paragrafoelenco"/>
+        <w:numPr>
+          <w:ilvl w:val="0"/>
+          <w:numId w:val="1"/>
+        </w:numPr>
+        <w:rPr>
+          <w:strike/>
+        </w:rPr>
+      </w:pPr>
+      <w:r>
+        <w:rPr>
+          <w:strike/>
+        </w:rPr>
+        <w:t xml:space="preserve">Distruzione </w:t>
+      </w:r>
+      <w:proofErr w:type="spellStart"/>
+      <w:r>
+        <w:rPr>
+          <w:strike/>
+        </w:rPr>
+        <w:t>GameObject</w:t>
+      </w:r>
+      <w:proofErr w:type="spellEnd"/>
+      <w:r>
+        <w:rPr>
+          <w:strike/>
+        </w:rPr>
+        <w:t xml:space="preserve"> oltre la camera</w:t>
+      </w:r>
+    </w:p>
+    <w:p>
+      <w:pPr>
+        <w:pStyle w:val="Paragrafoelenco"/>
+        <w:numPr>
+          <w:ilvl w:val="0"/>
+          <w:numId w:val="1"/>
+        </w:numPr>
+        <w:rPr>
+          <w:strike/>
+        </w:rPr>
+      </w:pPr>
+      <w:r>
+        <w:rPr>
+          <w:strike/>
+        </w:rPr>
+        <w:t>-Implementare eliminazione collider dei nemici quando muoiono</w:t>
+      </w:r>
+    </w:p>
+    <w:p>
+      <w:pPr>
+        <w:pStyle w:val="Paragrafoelenco"/>
+        <w:numPr>
+          <w:ilvl w:val="0"/>
+          <w:numId w:val="1"/>
+        </w:numPr>
+        <w:rPr>
+          <w:strike/>
+        </w:rPr>
+      </w:pPr>
+      <w:r>
+        <w:rPr>
+          <w:strike/>
+        </w:rPr>
+        <w:t>Movimento nemici</w:t>
+      </w:r>
+    </w:p>
+    <w:p>
+      <w:pPr>
+        <w:pStyle w:val="Paragrafoelenco"/>
+        <w:numPr>
+          <w:ilvl w:val="1"/>
+          <w:numId w:val="1"/>
+        </w:numPr>
+        <w:rPr>
+          <w:strike/>
+        </w:rPr>
+      </w:pPr>
+      <w:proofErr w:type="spellStart"/>
+      <w:r>
+        <w:rPr>
+          <w:strike/>
+        </w:rPr>
+        <w:t>EnemyLine</w:t>
+      </w:r>
+      <w:proofErr w:type="spellEnd"/>
+      <w:r>
+        <w:rPr>
+          <w:strike/>
+        </w:rPr>
+        <w:t xml:space="preserve"> (migliorare orientamento alternando l’utilizzo di rotazione Local e World</w:t>
+      </w:r>
+      <w:r>
+        <w:rPr>
+          <w:strike/>
+        </w:rPr>
+        <w:t>)</w:t>
+      </w:r>
+    </w:p>
+    <w:p>
+      <w:pPr>
+        <w:pStyle w:val="Paragrafoelenco"/>
+        <w:numPr>
+          <w:ilvl w:val="1"/>
+          <w:numId w:val="1"/>
+        </w:numPr>
+        <w:rPr>
+          <w:strike/>
+        </w:rPr>
+      </w:pPr>
+      <w:r>
+        <w:rPr>
+          <w:strike/>
+        </w:rPr>
+        <w:lastRenderedPageBreak/>
+        <w:t>Direzione casuale tramite funzione trigonometrica con angolo scelgo casualmente dentro un range</w:t>
+      </w:r>
+      <w:r>
+        <w:rPr>
+          <w:strike/>
+        </w:rPr>
+        <w:t xml:space="preserve"> (definito oggetto padre per direzionare movimento)</w:t>
+      </w:r>
+    </w:p>
+    <w:p>
+      <w:pPr>
+        <w:pStyle w:val="Paragrafoelenco"/>
+        <w:numPr>
+          <w:ilvl w:val="0"/>
+          <w:numId w:val="1"/>
+        </w:numPr>
+      </w:pPr>
+      <w:r>
+        <w:t>Settare proprietà gameplay:</w:t>
+      </w:r>
+    </w:p>
+    <w:p>
+      <w:pPr>
+        <w:pStyle w:val="Paragrafoelenco"/>
+        <w:numPr>
+          <w:ilvl w:val="1"/>
+          <w:numId w:val="1"/>
+        </w:numPr>
+      </w:pPr>
+      <w:r>
+        <w:t>Velocità</w:t>
+      </w:r>
+    </w:p>
+    <w:p>
+      <w:pPr>
+        <w:pStyle w:val="Paragrafoelenco"/>
+        <w:numPr>
+          <w:ilvl w:val="1"/>
+          <w:numId w:val="1"/>
+        </w:numPr>
+      </w:pPr>
+      <w:proofErr w:type="spellStart"/>
+      <w:r>
+        <w:t>Fire</w:t>
+      </w:r>
+      <w:proofErr w:type="spellEnd"/>
+      <w:r>
+        <w:t xml:space="preserve"> rate</w:t>
+      </w:r>
+    </w:p>
+    <w:p>
+      <w:pPr>
+        <w:pStyle w:val="Paragrafoelenco"/>
+        <w:numPr>
+          <w:ilvl w:val="1"/>
+          <w:numId w:val="1"/>
+        </w:numPr>
+      </w:pPr>
+      <w:r>
+        <w:t>Velocità proiettile</w:t>
+      </w:r>
+    </w:p>
+    <w:p>
+      <w:pPr>
+        <w:pStyle w:val="Paragrafoelenco"/>
+        <w:numPr>
+          <w:ilvl w:val="0"/>
+          <w:numId w:val="1"/>
+        </w:numPr>
+        <w:rPr>
+          <w:strike/>
+        </w:rPr>
+      </w:pPr>
+      <w:r>
+        <w:rPr>
+          <w:strike/>
+        </w:rPr>
+        <w:t>Implementare Boss</w:t>
+      </w:r>
+      <w:r>
+        <w:rPr>
+          <w:strike/>
+        </w:rPr>
         <w:t>:</w:t>
       </w:r>
     </w:p>
@@ -323,6 +1012,226 @@
       <w:pPr>
         <w:pStyle w:val="Paragrafoelenco"/>
         <w:numPr>
+          <w:ilvl w:val="1"/>
+          <w:numId w:val="1"/>
+        </w:numPr>
+        <w:rPr>
+          <w:strike/>
+        </w:rPr>
+      </w:pPr>
+      <w:r>
+        <w:rPr>
+          <w:strike/>
+        </w:rPr>
+        <w:t xml:space="preserve">Cambiare il sistema di selezione dei punti di </w:t>
+      </w:r>
+      <w:proofErr w:type="spellStart"/>
+      <w:r>
+        <w:rPr>
+          <w:strike/>
+        </w:rPr>
+        <w:t>spawn</w:t>
+      </w:r>
+      <w:proofErr w:type="spellEnd"/>
+      <w:r>
+        <w:rPr>
+          <w:strike/>
+        </w:rPr>
+        <w:t>, in modo da poter attivare o disattivare i lati</w:t>
+      </w:r>
+    </w:p>
+    <w:p>
+      <w:pPr>
+        <w:pStyle w:val="Paragrafoelenco"/>
+        <w:numPr>
+          <w:ilvl w:val="1"/>
+          <w:numId w:val="1"/>
+        </w:numPr>
+        <w:rPr>
+          <w:strike/>
+        </w:rPr>
+      </w:pPr>
+      <w:r>
+        <w:rPr>
+          <w:strike/>
+        </w:rPr>
+        <w:t>Rifare animazioni</w:t>
+      </w:r>
+      <w:r>
+        <w:rPr>
+          <w:strike/>
+        </w:rPr>
+        <w:t xml:space="preserve">, non comprendendo il movimento </w:t>
+      </w:r>
+      <w:r>
+        <w:rPr>
+          <w:strike/>
+        </w:rPr>
+        <w:t xml:space="preserve">(cambio del </w:t>
+      </w:r>
+      <w:proofErr w:type="spellStart"/>
+      <w:r>
+        <w:rPr>
+          <w:strike/>
+        </w:rPr>
+        <w:t>prefab</w:t>
+      </w:r>
+      <w:proofErr w:type="spellEnd"/>
+      <w:r>
+        <w:rPr>
+          <w:strike/>
+        </w:rPr>
+        <w:t>)</w:t>
+      </w:r>
+    </w:p>
+    <w:p>
+      <w:pPr>
+        <w:pStyle w:val="Paragrafoelenco"/>
+        <w:numPr>
+          <w:ilvl w:val="1"/>
+          <w:numId w:val="1"/>
+        </w:numPr>
+        <w:rPr>
+          <w:strike/>
+        </w:rPr>
+      </w:pPr>
+      <w:r>
+        <w:rPr>
+          <w:strike/>
+        </w:rPr>
+        <w:t>Metodi per pausa</w:t>
+      </w:r>
+    </w:p>
+    <w:p>
+      <w:pPr>
+        <w:pStyle w:val="Paragrafoelenco"/>
+        <w:numPr>
+          <w:ilvl w:val="1"/>
+          <w:numId w:val="1"/>
+        </w:numPr>
+        <w:rPr>
+          <w:strike/>
+        </w:rPr>
+      </w:pPr>
+      <w:r>
+        <w:rPr>
+          <w:strike/>
+        </w:rPr>
+        <w:t xml:space="preserve">Impostare momento di </w:t>
+      </w:r>
+      <w:proofErr w:type="spellStart"/>
+      <w:r>
+        <w:rPr>
+          <w:strike/>
+        </w:rPr>
+        <w:t>spawn</w:t>
+      </w:r>
+      <w:proofErr w:type="spellEnd"/>
+      <w:r>
+        <w:rPr>
+          <w:strike/>
+        </w:rPr>
+        <w:t xml:space="preserve"> (livello 4, con orde con i dati del lv 2)</w:t>
+      </w:r>
+      <w:r>
+        <w:rPr>
+          <w:strike/>
+        </w:rPr>
+        <w:t>:</w:t>
+      </w:r>
+    </w:p>
+    <w:p>
+      <w:pPr>
+        <w:pStyle w:val="Paragrafoelenco"/>
+        <w:numPr>
+          <w:ilvl w:val="2"/>
+          <w:numId w:val="1"/>
+        </w:numPr>
+        <w:rPr>
+          <w:strike/>
+        </w:rPr>
+      </w:pPr>
+      <w:r>
+        <w:rPr>
+          <w:strike/>
+        </w:rPr>
+        <w:t xml:space="preserve">Definire le </w:t>
+      </w:r>
+      <w:r>
+        <w:rPr>
+          <w:strike/>
+        </w:rPr>
+        <w:t xml:space="preserve">variabili del movimento nella classe </w:t>
+      </w:r>
+      <w:proofErr w:type="spellStart"/>
+      <w:r>
+        <w:rPr>
+          <w:strike/>
+        </w:rPr>
+        <w:t>BossClass</w:t>
+      </w:r>
+      <w:proofErr w:type="spellEnd"/>
+    </w:p>
+    <w:p>
+      <w:pPr>
+        <w:pStyle w:val="Paragrafoelenco"/>
+        <w:numPr>
+          <w:ilvl w:val="1"/>
+          <w:numId w:val="1"/>
+        </w:numPr>
+        <w:rPr>
+          <w:strike/>
+        </w:rPr>
+      </w:pPr>
+      <w:r>
+        <w:rPr>
+          <w:strike/>
+        </w:rPr>
+        <w:t xml:space="preserve">Entrata in scena parte da un punto </w:t>
+      </w:r>
+      <w:r>
+        <w:rPr>
+          <w:strike/>
+        </w:rPr>
+        <w:t xml:space="preserve">esterno alla camera e alineamento dell’asse Y del </w:t>
+      </w:r>
+      <w:proofErr w:type="spellStart"/>
+      <w:r>
+        <w:rPr>
+          <w:strike/>
+        </w:rPr>
+        <w:t>gameObject</w:t>
+      </w:r>
+      <w:proofErr w:type="spellEnd"/>
+      <w:r>
+        <w:rPr>
+          <w:strike/>
+        </w:rPr>
+        <w:t xml:space="preserve"> relativo il movimento globale con il bordo della camera</w:t>
+      </w:r>
+    </w:p>
+    <w:p>
+      <w:pPr>
+        <w:pStyle w:val="Paragrafoelenco"/>
+        <w:numPr>
+          <w:ilvl w:val="1"/>
+          <w:numId w:val="1"/>
+        </w:numPr>
+        <w:rPr>
+          <w:strike/>
+        </w:rPr>
+      </w:pPr>
+      <w:r>
+        <w:rPr>
+          <w:strike/>
+        </w:rPr>
+        <w:t>Movimento verticale sinusoidale durante l’IDLE</w:t>
+      </w:r>
+    </w:p>
+    <w:p>
+      <w:pPr>
+        <w:pStyle w:val="Paragrafoelenco"/>
+        <w:numPr>
           <w:ilvl w:val="0"/>
           <w:numId w:val="1"/>
         </w:numPr>
@@ -334,7 +1243,7 @@
         <w:rPr>
           <w:strike/>
         </w:rPr>
-        <w:t>Migliorare collider</w:t>
+        <w:t>Danni da contatto</w:t>
       </w:r>
     </w:p>
     <w:p>
@@ -352,7 +1261,161 @@
         <w:rPr>
           <w:strike/>
         </w:rPr>
-        <w:t>Risolvere problema dell’immortalità</w:t>
+        <w:t xml:space="preserve">Sistema di </w:t>
+      </w:r>
+      <w:proofErr w:type="spellStart"/>
+      <w:r>
+        <w:rPr>
+          <w:strike/>
+        </w:rPr>
+        <w:t>Spawn</w:t>
+      </w:r>
+      <w:proofErr w:type="spellEnd"/>
+      <w:r>
+        <w:rPr>
+          <w:strike/>
+        </w:rPr>
+        <w:t xml:space="preserve"> (sistemare prima gameplay e poi testing)</w:t>
+      </w:r>
+      <w:r>
+        <w:rPr>
+          <w:strike/>
+        </w:rPr>
+        <w:t>:</w:t>
+      </w:r>
+    </w:p>
+    <w:p>
+      <w:pPr>
+        <w:pStyle w:val="Paragrafoelenco"/>
+        <w:numPr>
+          <w:ilvl w:val="1"/>
+          <w:numId w:val="1"/>
+        </w:numPr>
+        <w:rPr>
+          <w:strike/>
+        </w:rPr>
+      </w:pPr>
+      <w:r>
+        <w:rPr>
+          <w:strike/>
+        </w:rPr>
+        <w:t>Punto di partenza e arrivo</w:t>
+      </w:r>
+    </w:p>
+    <w:p>
+      <w:pPr>
+        <w:pStyle w:val="Paragrafoelenco"/>
+        <w:numPr>
+          <w:ilvl w:val="1"/>
+          <w:numId w:val="1"/>
+        </w:numPr>
+        <w:rPr>
+          <w:strike/>
+        </w:rPr>
+      </w:pPr>
+      <w:proofErr w:type="spellStart"/>
+      <w:r>
+        <w:rPr>
+          <w:strike/>
+        </w:rPr>
+        <w:t>PauseMode</w:t>
+      </w:r>
+      <w:proofErr w:type="spellEnd"/>
+    </w:p>
+    <w:p>
+      <w:pPr>
+        <w:pStyle w:val="Paragrafoelenco"/>
+        <w:numPr>
+          <w:ilvl w:val="1"/>
+          <w:numId w:val="1"/>
+        </w:numPr>
+        <w:rPr>
+          <w:strike/>
+        </w:rPr>
+      </w:pPr>
+      <w:r>
+        <w:rPr>
+          <w:strike/>
+        </w:rPr>
+        <w:t>Definire diversi livelli (</w:t>
+      </w:r>
+      <w:r>
+        <w:rPr>
+          <w:strike/>
+        </w:rPr>
+        <w:t xml:space="preserve">implementare counter </w:t>
+      </w:r>
+      <w:r>
+        <w:rPr>
+          <w:strike/>
+        </w:rPr>
+        <w:t>per il cambio del livello)</w:t>
+      </w:r>
+    </w:p>
+    <w:p>
+      <w:pPr>
+        <w:pStyle w:val="Paragrafoelenco"/>
+        <w:numPr>
+          <w:ilvl w:val="1"/>
+          <w:numId w:val="1"/>
+        </w:numPr>
+        <w:rPr>
+          <w:strike/>
+        </w:rPr>
+      </w:pPr>
+      <w:r>
+        <w:rPr>
+          <w:strike/>
+        </w:rPr>
+        <w:t xml:space="preserve">Le ondate di </w:t>
+      </w:r>
+      <w:proofErr w:type="spellStart"/>
+      <w:r>
+        <w:rPr>
+          <w:strike/>
+        </w:rPr>
+        <w:t>spawn</w:t>
+      </w:r>
+      <w:proofErr w:type="spellEnd"/>
+      <w:r>
+        <w:rPr>
+          <w:strike/>
+        </w:rPr>
+        <w:t xml:space="preserve"> si accumulano durante la pausa</w:t>
+      </w:r>
+      <w:r>
+        <w:rPr>
+          <w:strike/>
+        </w:rPr>
+        <w:t xml:space="preserve"> (Problemi nelle funzioni di pausa causato dall’attivazione e disattivazione delle animazioni dei punti di </w:t>
+      </w:r>
+      <w:proofErr w:type="spellStart"/>
+      <w:r>
+        <w:rPr>
+          <w:strike/>
+        </w:rPr>
+        <w:t>spawn</w:t>
+      </w:r>
+      <w:proofErr w:type="spellEnd"/>
+      <w:r>
+        <w:rPr>
+          <w:strike/>
+        </w:rPr>
+        <w:t xml:space="preserve"> (attivando, scatena l’evento di </w:t>
+      </w:r>
+      <w:proofErr w:type="spellStart"/>
+      <w:r>
+        <w:rPr>
+          <w:strike/>
+        </w:rPr>
+        <w:t>spawn</w:t>
+      </w:r>
+      <w:proofErr w:type="spellEnd"/>
+      <w:r>
+        <w:rPr>
+          <w:strike/>
+        </w:rPr>
+        <w:t>)</w:t>
       </w:r>
     </w:p>
     <w:p>
@@ -370,8 +1433,86 @@
         <w:rPr>
           <w:strike/>
         </w:rPr>
-        <w:t>Implementare invulnerabilità dopo il danno</w:t>
-      </w:r>
+        <w:t>Rotazione</w:t>
+      </w:r>
+      <w:r>
+        <w:rPr>
+          <w:strike/>
+        </w:rPr>
+        <w:t xml:space="preserve"> proiettili</w:t>
+      </w:r>
+    </w:p>
+    <w:p>
+      <w:pPr>
+        <w:pStyle w:val="Paragrafoelenco"/>
+        <w:numPr>
+          <w:ilvl w:val="1"/>
+          <w:numId w:val="1"/>
+        </w:numPr>
+        <w:rPr>
+          <w:strike/>
+        </w:rPr>
+      </w:pPr>
+      <w:r>
+        <w:rPr>
+          <w:strike/>
+        </w:rPr>
+        <w:t xml:space="preserve">Dopo aver standardizzato il verso dei proiettili, il movimento è errato dato che si movevano nella direzione opposta e utilizzava il </w:t>
+      </w:r>
+      <w:proofErr w:type="spellStart"/>
+      <w:r>
+        <w:rPr>
+          <w:strike/>
+        </w:rPr>
+        <w:t>Flip</w:t>
+      </w:r>
+      <w:proofErr w:type="spellEnd"/>
+      <w:r>
+        <w:rPr>
+          <w:strike/>
+        </w:rPr>
+        <w:t xml:space="preserve"> dello </w:t>
+      </w:r>
+      <w:proofErr w:type="spellStart"/>
+      <w:r>
+        <w:rPr>
+          <w:strike/>
+        </w:rPr>
+        <w:t>sprite</w:t>
+      </w:r>
+      <w:proofErr w:type="spellEnd"/>
+      <w:r>
+        <w:rPr>
+          <w:strike/>
+        </w:rPr>
+        <w:t xml:space="preserve"> per la direzione.</w:t>
+      </w:r>
+    </w:p>
+    <w:p>
+      <w:pPr>
+        <w:pStyle w:val="Paragrafoelenco"/>
+        <w:numPr>
+          <w:ilvl w:val="1"/>
+          <w:numId w:val="1"/>
+        </w:numPr>
+        <w:rPr>
+          <w:strike/>
+        </w:rPr>
+      </w:pPr>
+      <w:r>
+        <w:rPr>
+          <w:strike/>
+        </w:rPr>
+        <w:t xml:space="preserve">Rotazione dopo </w:t>
+      </w:r>
+      <w:proofErr w:type="spellStart"/>
+      <w:r>
+        <w:rPr>
+          <w:strike/>
+        </w:rPr>
+        <w:t>parry</w:t>
+      </w:r>
+      <w:proofErr w:type="spellEnd"/>
     </w:p>
     <w:p>
       <w:pPr>
@@ -380,831 +1521,20 @@
           <w:ilvl w:val="0"/>
           <w:numId w:val="1"/>
         </w:numPr>
-      </w:pPr>
-      <w:r>
-        <w:t xml:space="preserve">Sistemare direzione </w:t>
-      </w:r>
-      <w:proofErr w:type="spellStart"/>
-      <w:r>
-        <w:t>Parry</w:t>
-      </w:r>
-      <w:proofErr w:type="spellEnd"/>
-    </w:p>
-    <w:p>
-      <w:pPr>
-        <w:pStyle w:val="Paragrafoelenco"/>
-        <w:numPr>
-          <w:ilvl w:val="1"/>
-          <w:numId w:val="1"/>
-        </w:numPr>
-      </w:pPr>
-      <w:r>
-        <w:t xml:space="preserve">da problemi </w:t>
-      </w:r>
-      <w:proofErr w:type="spellStart"/>
-      <w:r>
-        <w:t>EnemyLine</w:t>
-      </w:r>
-      <w:proofErr w:type="spellEnd"/>
-      <w:r>
-        <w:t xml:space="preserve">: valore direzione giusta, ma </w:t>
-      </w:r>
-      <w:r>
-        <w:t>gli assi del proiettile</w:t>
-      </w:r>
-      <w:r>
-        <w:t xml:space="preserve"> (rotazion</w:t>
-      </w:r>
-      <w:r>
-        <w:t>e) è diversa rispetto a quella globale</w:t>
-      </w:r>
-    </w:p>
-    <w:p>
-      <w:pPr>
-        <w:pStyle w:val="Paragrafoelenco"/>
-        <w:numPr>
-          <w:ilvl w:val="1"/>
-          <w:numId w:val="1"/>
-        </w:numPr>
-      </w:pPr>
-      <w:r>
-        <w:t xml:space="preserve">rendere i proiettili del </w:t>
-      </w:r>
-      <w:r>
-        <w:t>Boss</w:t>
-      </w:r>
-      <w:r>
-        <w:t xml:space="preserve"> non parabili</w:t>
-      </w:r>
-    </w:p>
-    <w:p>
-      <w:pPr>
-        <w:pStyle w:val="Paragrafoelenco"/>
-        <w:numPr>
-          <w:ilvl w:val="0"/>
-          <w:numId w:val="1"/>
-        </w:numPr>
-        <w:rPr>
-          <w:strike/>
-        </w:rPr>
-      </w:pPr>
-      <w:r>
-        <w:rPr>
-          <w:strike/>
-        </w:rPr>
-        <w:t xml:space="preserve">Aggiustare animazione </w:t>
-      </w:r>
-      <w:proofErr w:type="spellStart"/>
-      <w:r>
-        <w:rPr>
-          <w:strike/>
-        </w:rPr>
-        <w:t>Parry</w:t>
-      </w:r>
-      <w:proofErr w:type="spellEnd"/>
-    </w:p>
-    <w:p>
-      <w:pPr>
-        <w:pStyle w:val="Paragrafoelenco"/>
-        <w:numPr>
-          <w:ilvl w:val="0"/>
-          <w:numId w:val="1"/>
-        </w:numPr>
-      </w:pPr>
-      <w:r>
-        <w:t>Settare proprietà gameplay:</w:t>
-      </w:r>
-    </w:p>
-    <w:p>
-      <w:pPr>
-        <w:pStyle w:val="Paragrafoelenco"/>
-        <w:numPr>
-          <w:ilvl w:val="1"/>
-          <w:numId w:val="1"/>
-        </w:numPr>
-      </w:pPr>
-      <w:r>
-        <w:t>Velocità</w:t>
-      </w:r>
-    </w:p>
-    <w:p>
-      <w:pPr>
-        <w:pStyle w:val="Paragrafoelenco"/>
-        <w:numPr>
-          <w:ilvl w:val="1"/>
-          <w:numId w:val="1"/>
-        </w:numPr>
-      </w:pPr>
-      <w:proofErr w:type="spellStart"/>
-      <w:r>
-        <w:t>Fire</w:t>
-      </w:r>
-      <w:proofErr w:type="spellEnd"/>
-      <w:r>
-        <w:t xml:space="preserve"> rate</w:t>
-      </w:r>
-    </w:p>
-    <w:p>
-      <w:pPr>
-        <w:pStyle w:val="Paragrafoelenco"/>
-        <w:numPr>
-          <w:ilvl w:val="1"/>
-          <w:numId w:val="1"/>
-        </w:numPr>
-      </w:pPr>
-      <w:r>
-        <w:t>Velocità proiettile</w:t>
-      </w:r>
-    </w:p>
-    <w:p>
-      <w:pPr>
-        <w:pStyle w:val="Paragrafoelenco"/>
-        <w:numPr>
-          <w:ilvl w:val="0"/>
-          <w:numId w:val="1"/>
-        </w:numPr>
-      </w:pPr>
-      <w:r>
-        <w:t>Animazioni</w:t>
-      </w:r>
-    </w:p>
-    <w:p>
-      <w:pPr>
-        <w:pStyle w:val="Titolo1"/>
-      </w:pPr>
-      <w:r>
-        <w:t>Nemici:</w:t>
-      </w:r>
-    </w:p>
-    <w:p>
-      <w:pPr>
-        <w:pStyle w:val="Paragrafoelenco"/>
-        <w:numPr>
-          <w:ilvl w:val="0"/>
-          <w:numId w:val="1"/>
-        </w:numPr>
-        <w:rPr>
-          <w:strike/>
-        </w:rPr>
-      </w:pPr>
-      <w:r>
-        <w:rPr>
-          <w:strike/>
-        </w:rPr>
-        <w:t xml:space="preserve">Distruzione </w:t>
-      </w:r>
-      <w:proofErr w:type="spellStart"/>
-      <w:r>
-        <w:rPr>
-          <w:strike/>
-        </w:rPr>
-        <w:t>GameObject</w:t>
-      </w:r>
-      <w:proofErr w:type="spellEnd"/>
-      <w:r>
-        <w:rPr>
-          <w:strike/>
-        </w:rPr>
-        <w:t xml:space="preserve"> oltre la camera</w:t>
-      </w:r>
-    </w:p>
-    <w:p>
-      <w:pPr>
-        <w:pStyle w:val="Paragrafoelenco"/>
-        <w:numPr>
-          <w:ilvl w:val="0"/>
-          <w:numId w:val="1"/>
-        </w:numPr>
-        <w:rPr>
-          <w:strike/>
-        </w:rPr>
-      </w:pPr>
-      <w:r>
-        <w:rPr>
-          <w:strike/>
-        </w:rPr>
-        <w:t>-Implementare eliminazione collider dei nemici quando muoiono</w:t>
-      </w:r>
-    </w:p>
-    <w:p>
-      <w:pPr>
-        <w:pStyle w:val="Paragrafoelenco"/>
-        <w:numPr>
-          <w:ilvl w:val="0"/>
-          <w:numId w:val="1"/>
-        </w:numPr>
-        <w:rPr>
-          <w:strike/>
-        </w:rPr>
-      </w:pPr>
-      <w:r>
-        <w:rPr>
-          <w:strike/>
-        </w:rPr>
-        <w:t>Movimento nemici</w:t>
-      </w:r>
-    </w:p>
-    <w:p>
-      <w:pPr>
-        <w:pStyle w:val="Paragrafoelenco"/>
-        <w:numPr>
-          <w:ilvl w:val="1"/>
-          <w:numId w:val="1"/>
-        </w:numPr>
-        <w:rPr>
-          <w:strike/>
-        </w:rPr>
-      </w:pPr>
-      <w:proofErr w:type="spellStart"/>
-      <w:r>
-        <w:rPr>
-          <w:strike/>
-        </w:rPr>
-        <w:t>EnemyLine</w:t>
-      </w:r>
-      <w:proofErr w:type="spellEnd"/>
-      <w:r>
-        <w:rPr>
-          <w:strike/>
-        </w:rPr>
-        <w:t xml:space="preserve"> (migliorare orientamento alternando l’utilizzo di rotazione Local e World</w:t>
-      </w:r>
-      <w:r>
-        <w:rPr>
-          <w:strike/>
-        </w:rPr>
-        <w:t>)</w:t>
-      </w:r>
-    </w:p>
-    <w:p>
-      <w:pPr>
-        <w:pStyle w:val="Paragrafoelenco"/>
-        <w:numPr>
-          <w:ilvl w:val="1"/>
-          <w:numId w:val="1"/>
-        </w:numPr>
-        <w:rPr>
-          <w:strike/>
-        </w:rPr>
-      </w:pPr>
-      <w:r>
-        <w:rPr>
-          <w:strike/>
-        </w:rPr>
-        <w:t>Direzione casuale tramite funzione trigonometrica con angolo scelgo casualmente dentro un range</w:t>
-      </w:r>
-      <w:r>
-        <w:rPr>
-          <w:strike/>
-        </w:rPr>
-        <w:t xml:space="preserve"> (definito oggetto padre per direzionare movimento)</w:t>
-      </w:r>
-    </w:p>
-    <w:p>
-      <w:pPr>
-        <w:pStyle w:val="Paragrafoelenco"/>
-        <w:numPr>
-          <w:ilvl w:val="0"/>
-          <w:numId w:val="1"/>
-        </w:numPr>
-      </w:pPr>
-      <w:r>
-        <w:t>Settare proprietà gameplay:</w:t>
-      </w:r>
-    </w:p>
-    <w:p>
-      <w:pPr>
-        <w:pStyle w:val="Paragrafoelenco"/>
-        <w:numPr>
-          <w:ilvl w:val="1"/>
-          <w:numId w:val="1"/>
-        </w:numPr>
-      </w:pPr>
-      <w:r>
-        <w:t>Velocità</w:t>
-      </w:r>
-    </w:p>
-    <w:p>
-      <w:pPr>
-        <w:pStyle w:val="Paragrafoelenco"/>
-        <w:numPr>
-          <w:ilvl w:val="1"/>
-          <w:numId w:val="1"/>
-        </w:numPr>
-      </w:pPr>
-      <w:proofErr w:type="spellStart"/>
-      <w:r>
-        <w:t>Fire</w:t>
-      </w:r>
-      <w:proofErr w:type="spellEnd"/>
-      <w:r>
-        <w:t xml:space="preserve"> rate</w:t>
-      </w:r>
-    </w:p>
-    <w:p>
-      <w:pPr>
-        <w:pStyle w:val="Paragrafoelenco"/>
-        <w:numPr>
-          <w:ilvl w:val="1"/>
-          <w:numId w:val="1"/>
-        </w:numPr>
-      </w:pPr>
-      <w:r>
-        <w:t>Velocità proiettile</w:t>
-      </w:r>
-    </w:p>
-    <w:p>
-      <w:pPr>
-        <w:pStyle w:val="Paragrafoelenco"/>
-        <w:numPr>
-          <w:ilvl w:val="0"/>
-          <w:numId w:val="1"/>
-        </w:numPr>
-      </w:pPr>
-      <w:r>
-        <w:t>Implementare Boss</w:t>
-      </w:r>
-      <w:r>
-        <w:t>*</w:t>
-      </w:r>
-      <w:r>
-        <w:t>:</w:t>
-      </w:r>
-    </w:p>
-    <w:p>
-      <w:pPr>
-        <w:pStyle w:val="Paragrafoelenco"/>
-        <w:numPr>
-          <w:ilvl w:val="1"/>
-          <w:numId w:val="1"/>
-        </w:numPr>
-        <w:rPr>
-          <w:strike/>
-        </w:rPr>
-      </w:pPr>
-      <w:r>
-        <w:rPr>
-          <w:strike/>
-        </w:rPr>
-        <w:t xml:space="preserve">Cambiare il sistema di selezione dei punti di </w:t>
-      </w:r>
-      <w:proofErr w:type="spellStart"/>
-      <w:r>
-        <w:rPr>
-          <w:strike/>
-        </w:rPr>
-        <w:t>spawn</w:t>
-      </w:r>
-      <w:proofErr w:type="spellEnd"/>
-      <w:r>
-        <w:rPr>
-          <w:strike/>
-        </w:rPr>
-        <w:t>, in modo da poter attivare o disattivare i lati</w:t>
-      </w:r>
-    </w:p>
-    <w:p>
-      <w:pPr>
-        <w:pStyle w:val="Paragrafoelenco"/>
-        <w:numPr>
-          <w:ilvl w:val="1"/>
-          <w:numId w:val="1"/>
-        </w:numPr>
-      </w:pPr>
-      <w:r>
-        <w:lastRenderedPageBreak/>
-        <w:t>Rifare animazioni</w:t>
-      </w:r>
-      <w:r>
-        <w:t xml:space="preserve">, non comprendendo il movimento </w:t>
-      </w:r>
-      <w:r>
-        <w:t xml:space="preserve">(cambio del </w:t>
-      </w:r>
-      <w:proofErr w:type="spellStart"/>
-      <w:r>
-        <w:t>prefab</w:t>
-      </w:r>
-      <w:proofErr w:type="spellEnd"/>
-      <w:r>
-        <w:t>)</w:t>
-      </w:r>
-    </w:p>
-    <w:p>
-      <w:pPr>
-        <w:pStyle w:val="Paragrafoelenco"/>
-        <w:numPr>
-          <w:ilvl w:val="1"/>
-          <w:numId w:val="1"/>
-        </w:numPr>
-        <w:rPr>
-          <w:strike/>
-        </w:rPr>
-      </w:pPr>
-      <w:r>
-        <w:rPr>
-          <w:strike/>
-        </w:rPr>
-        <w:t>Metodi per pausa</w:t>
-      </w:r>
-    </w:p>
-    <w:p>
-      <w:pPr>
-        <w:pStyle w:val="Paragrafoelenco"/>
-        <w:numPr>
-          <w:ilvl w:val="1"/>
-          <w:numId w:val="1"/>
-        </w:numPr>
-        <w:rPr>
-          <w:strike/>
-        </w:rPr>
-      </w:pPr>
-      <w:r>
-        <w:rPr>
-          <w:strike/>
-        </w:rPr>
-        <w:t xml:space="preserve">Impostare momento di </w:t>
-      </w:r>
-      <w:proofErr w:type="spellStart"/>
-      <w:r>
-        <w:rPr>
-          <w:strike/>
-        </w:rPr>
-        <w:t>spawn</w:t>
-      </w:r>
-      <w:proofErr w:type="spellEnd"/>
-      <w:r>
-        <w:rPr>
-          <w:strike/>
-        </w:rPr>
-        <w:t xml:space="preserve"> (livello 4, con orde con i dati del lv 2)</w:t>
-      </w:r>
-      <w:r>
-        <w:rPr>
-          <w:strike/>
-        </w:rPr>
-        <w:t>:</w:t>
-      </w:r>
-    </w:p>
-    <w:p>
-      <w:pPr>
-        <w:pStyle w:val="Paragrafoelenco"/>
-        <w:numPr>
-          <w:ilvl w:val="2"/>
-          <w:numId w:val="1"/>
-        </w:numPr>
-        <w:rPr>
-          <w:strike/>
-        </w:rPr>
-      </w:pPr>
-      <w:r>
-        <w:rPr>
-          <w:strike/>
-        </w:rPr>
-        <w:t xml:space="preserve">Definire le </w:t>
-      </w:r>
-      <w:r>
-        <w:rPr>
-          <w:strike/>
-        </w:rPr>
-        <w:t xml:space="preserve">variabili del movimento nella classe </w:t>
-      </w:r>
-      <w:proofErr w:type="spellStart"/>
-      <w:r>
-        <w:rPr>
-          <w:strike/>
-        </w:rPr>
-        <w:t>BossClass</w:t>
-      </w:r>
-      <w:proofErr w:type="spellEnd"/>
-    </w:p>
-    <w:p>
-      <w:pPr>
-        <w:pStyle w:val="Paragrafoelenco"/>
-        <w:numPr>
-          <w:ilvl w:val="1"/>
-          <w:numId w:val="1"/>
-        </w:numPr>
-      </w:pPr>
-      <w:proofErr w:type="spellStart"/>
-      <w:r>
-        <w:t>Dash</w:t>
-      </w:r>
-      <w:proofErr w:type="spellEnd"/>
-      <w:r>
-        <w:t xml:space="preserve"> diretto o sinusoidale (scelta random)</w:t>
-      </w:r>
-      <w:r>
-        <w:t>:</w:t>
-      </w:r>
-    </w:p>
-    <w:p>
-      <w:pPr>
-        <w:pStyle w:val="Paragrafoelenco"/>
-        <w:numPr>
-          <w:ilvl w:val="2"/>
-          <w:numId w:val="1"/>
-        </w:numPr>
-      </w:pPr>
-      <w:r>
-        <w:t xml:space="preserve">Gestire meglio i momenti tra le varie fasi del </w:t>
-      </w:r>
-      <w:proofErr w:type="spellStart"/>
-      <w:r>
-        <w:t>dash</w:t>
-      </w:r>
-      <w:proofErr w:type="spellEnd"/>
-    </w:p>
-    <w:p>
-      <w:pPr>
-        <w:pStyle w:val="Paragrafoelenco"/>
-        <w:numPr>
-          <w:ilvl w:val="1"/>
-          <w:numId w:val="1"/>
-        </w:numPr>
-      </w:pPr>
-      <w:r>
-        <w:t>Rivedere ingresso (non entra del tutto nello sche</w:t>
-      </w:r>
-      <w:bookmarkStart w:id="0" w:name="_GoBack"/>
-      <w:bookmarkEnd w:id="0"/>
-      <w:r>
-        <w:t>rmo)</w:t>
-      </w:r>
-    </w:p>
-    <w:p>
-      <w:pPr>
-        <w:pStyle w:val="Paragrafoelenco"/>
-        <w:numPr>
-          <w:ilvl w:val="1"/>
-          <w:numId w:val="1"/>
-        </w:numPr>
-        <w:rPr>
-          <w:strike/>
-        </w:rPr>
-      </w:pPr>
-      <w:r>
-        <w:rPr>
-          <w:strike/>
-        </w:rPr>
-        <w:t xml:space="preserve">Entrata in scena parte da un punto </w:t>
-      </w:r>
-      <w:r>
-        <w:rPr>
-          <w:strike/>
-        </w:rPr>
-        <w:t xml:space="preserve">esterno alla camera e alineamento dell’asse Y del </w:t>
-      </w:r>
-      <w:proofErr w:type="spellStart"/>
-      <w:r>
-        <w:rPr>
-          <w:strike/>
-        </w:rPr>
-        <w:t>gameObject</w:t>
-      </w:r>
-      <w:proofErr w:type="spellEnd"/>
-      <w:r>
-        <w:rPr>
-          <w:strike/>
-        </w:rPr>
-        <w:t xml:space="preserve"> relativo il movimento globale con il bordo della camera</w:t>
-      </w:r>
-    </w:p>
-    <w:p>
-      <w:pPr>
-        <w:pStyle w:val="Paragrafoelenco"/>
-        <w:numPr>
-          <w:ilvl w:val="1"/>
-          <w:numId w:val="1"/>
-        </w:numPr>
-        <w:rPr>
-          <w:strike/>
-        </w:rPr>
-      </w:pPr>
-      <w:r>
-        <w:rPr>
-          <w:strike/>
-        </w:rPr>
-        <w:t>Movimento verticale sinusoidale durante l’IDLE</w:t>
-      </w:r>
-    </w:p>
-    <w:p>
-      <w:pPr>
-        <w:pStyle w:val="Paragrafoelenco"/>
-        <w:numPr>
-          <w:ilvl w:val="0"/>
-          <w:numId w:val="1"/>
-        </w:numPr>
-        <w:rPr>
-          <w:strike/>
-        </w:rPr>
-      </w:pPr>
-      <w:r>
-        <w:rPr>
-          <w:strike/>
-        </w:rPr>
-        <w:t>Danni da contatto</w:t>
-      </w:r>
-    </w:p>
-    <w:p>
-      <w:pPr>
-        <w:pStyle w:val="Paragrafoelenco"/>
-        <w:numPr>
-          <w:ilvl w:val="0"/>
-          <w:numId w:val="1"/>
-        </w:numPr>
-        <w:rPr>
-          <w:strike/>
-        </w:rPr>
-      </w:pPr>
-      <w:r>
-        <w:rPr>
-          <w:strike/>
-        </w:rPr>
-        <w:t xml:space="preserve">Sistema di </w:t>
-      </w:r>
-      <w:proofErr w:type="spellStart"/>
-      <w:r>
-        <w:rPr>
-          <w:strike/>
-        </w:rPr>
-        <w:t>Spawn</w:t>
-      </w:r>
-      <w:proofErr w:type="spellEnd"/>
-      <w:r>
-        <w:rPr>
-          <w:strike/>
-        </w:rPr>
-        <w:t xml:space="preserve"> (sistemare prima gameplay e poi testing)</w:t>
-      </w:r>
-      <w:r>
-        <w:rPr>
-          <w:strike/>
-        </w:rPr>
-        <w:t>:</w:t>
-      </w:r>
-    </w:p>
-    <w:p>
-      <w:pPr>
-        <w:pStyle w:val="Paragrafoelenco"/>
-        <w:numPr>
-          <w:ilvl w:val="1"/>
-          <w:numId w:val="1"/>
-        </w:numPr>
-        <w:rPr>
-          <w:strike/>
-        </w:rPr>
-      </w:pPr>
-      <w:r>
-        <w:rPr>
-          <w:strike/>
-        </w:rPr>
-        <w:t>Punto di partenza e arrivo</w:t>
-      </w:r>
-    </w:p>
-    <w:p>
-      <w:pPr>
-        <w:pStyle w:val="Paragrafoelenco"/>
-        <w:numPr>
-          <w:ilvl w:val="1"/>
-          <w:numId w:val="1"/>
-        </w:numPr>
-        <w:rPr>
-          <w:strike/>
-        </w:rPr>
-      </w:pPr>
-      <w:proofErr w:type="spellStart"/>
-      <w:r>
-        <w:rPr>
-          <w:strike/>
-        </w:rPr>
-        <w:t>PauseMode</w:t>
-      </w:r>
-      <w:proofErr w:type="spellEnd"/>
-    </w:p>
-    <w:p>
-      <w:pPr>
-        <w:pStyle w:val="Paragrafoelenco"/>
-        <w:numPr>
-          <w:ilvl w:val="1"/>
-          <w:numId w:val="1"/>
-        </w:numPr>
-        <w:rPr>
-          <w:strike/>
-        </w:rPr>
-      </w:pPr>
-      <w:r>
-        <w:rPr>
-          <w:strike/>
-        </w:rPr>
-        <w:t>Definire diversi livelli (</w:t>
-      </w:r>
-      <w:r>
-        <w:rPr>
-          <w:strike/>
-        </w:rPr>
-        <w:t xml:space="preserve">implementare counter </w:t>
-      </w:r>
-      <w:r>
-        <w:rPr>
-          <w:strike/>
-        </w:rPr>
-        <w:t>per il cambio del livello)</w:t>
-      </w:r>
-    </w:p>
-    <w:p>
-      <w:pPr>
-        <w:pStyle w:val="Paragrafoelenco"/>
-        <w:numPr>
-          <w:ilvl w:val="1"/>
-          <w:numId w:val="1"/>
-        </w:numPr>
-        <w:rPr>
-          <w:strike/>
-        </w:rPr>
-      </w:pPr>
-      <w:r>
-        <w:rPr>
-          <w:strike/>
-        </w:rPr>
-        <w:t xml:space="preserve">Le ondate di </w:t>
-      </w:r>
-      <w:proofErr w:type="spellStart"/>
-      <w:r>
-        <w:rPr>
-          <w:strike/>
-        </w:rPr>
-        <w:t>spawn</w:t>
-      </w:r>
-      <w:proofErr w:type="spellEnd"/>
-      <w:r>
-        <w:rPr>
-          <w:strike/>
-        </w:rPr>
-        <w:t xml:space="preserve"> si accumulano durante la pausa</w:t>
-      </w:r>
-      <w:r>
-        <w:rPr>
-          <w:strike/>
-        </w:rPr>
-        <w:t xml:space="preserve"> (Problemi nelle funzioni di pausa causato dall’attivazione e disattivazione delle animazioni dei punti di </w:t>
-      </w:r>
-      <w:proofErr w:type="spellStart"/>
-      <w:r>
-        <w:rPr>
-          <w:strike/>
-        </w:rPr>
-        <w:t>spawn</w:t>
-      </w:r>
-      <w:proofErr w:type="spellEnd"/>
-      <w:r>
-        <w:rPr>
-          <w:strike/>
-        </w:rPr>
-        <w:t xml:space="preserve"> (attivando, scatena l’evento di </w:t>
-      </w:r>
-      <w:proofErr w:type="spellStart"/>
-      <w:r>
-        <w:rPr>
-          <w:strike/>
-        </w:rPr>
-        <w:t>spawn</w:t>
-      </w:r>
-      <w:proofErr w:type="spellEnd"/>
-      <w:r>
-        <w:rPr>
-          <w:strike/>
-        </w:rPr>
-        <w:t>)</w:t>
-      </w:r>
-    </w:p>
-    <w:p>
-      <w:pPr>
-        <w:pStyle w:val="Paragrafoelenco"/>
-        <w:numPr>
-          <w:ilvl w:val="0"/>
-          <w:numId w:val="1"/>
-        </w:numPr>
-      </w:pPr>
-      <w:r>
-        <w:t>Rotazione</w:t>
-      </w:r>
-      <w:r>
-        <w:t xml:space="preserve"> proiettili</w:t>
-      </w:r>
-    </w:p>
-    <w:p>
-      <w:pPr>
-        <w:pStyle w:val="Paragrafoelenco"/>
-        <w:numPr>
-          <w:ilvl w:val="0"/>
-          <w:numId w:val="1"/>
-        </w:numPr>
-      </w:pPr>
-      <w:r>
+        <w:rPr>
+          <w:strike/>
+        </w:rPr>
+      </w:pPr>
+      <w:r>
+        <w:rPr>
+          <w:strike/>
+        </w:rPr>
         <w:t>Animazion</w:t>
       </w:r>
       <w:r>
+        <w:rPr>
+          <w:strike/>
+        </w:rPr>
         <w:t>i</w:t>
       </w:r>
     </w:p>
@@ -1215,8 +1545,14 @@
           <w:ilvl w:val="1"/>
           <w:numId w:val="1"/>
         </w:numPr>
-      </w:pPr>
-      <w:r>
+        <w:rPr>
+          <w:strike/>
+        </w:rPr>
+      </w:pPr>
+      <w:r>
+        <w:rPr>
+          <w:strike/>
+        </w:rPr>
         <w:t>Sparano durante l’animazione della morte</w:t>
       </w:r>
     </w:p>
@@ -1227,8 +1563,14 @@
           <w:ilvl w:val="1"/>
           <w:numId w:val="1"/>
         </w:numPr>
-      </w:pPr>
-      <w:r>
+        <w:rPr>
+          <w:strike/>
+        </w:rPr>
+      </w:pPr>
+      <w:r>
+        <w:rPr>
+          <w:strike/>
+        </w:rPr>
         <w:t>Sparano all’uscita della visuale</w:t>
       </w:r>
     </w:p>
@@ -1316,52 +1658,43 @@
     </w:p>
     <w:p>
       <w:pPr>
+        <w:pStyle w:val="Titolo1"/>
+      </w:pPr>
+      <w:r>
+        <w:t>Bug:</w:t>
+      </w:r>
+    </w:p>
+    <w:p>
+      <w:pPr>
         <w:pStyle w:val="Paragrafoelenco"/>
         <w:numPr>
           <w:ilvl w:val="0"/>
           <w:numId w:val="2"/>
         </w:numPr>
-      </w:pPr>
-      <w:r>
-        <w:t>Decidere se caricare proiettili dal Resources oppure precaricarli tramite gli script</w:t>
-      </w:r>
-    </w:p>
-    <w:p>
-      <w:pPr>
-        <w:pStyle w:val="Paragrafoelenco"/>
-        <w:numPr>
-          <w:ilvl w:val="0"/>
-          <w:numId w:val="2"/>
-        </w:numPr>
-      </w:pPr>
-      <w:r>
-        <w:t xml:space="preserve">Controllo </w:t>
-      </w:r>
-      <w:r>
-        <w:t>nella direzione del proiettile in caso di obiettivo mancante</w:t>
-      </w:r>
-      <w:r>
-        <w:t xml:space="preserve"> (</w:t>
-      </w:r>
-      <w:proofErr w:type="spellStart"/>
-      <w:r>
-        <w:t>tobina</w:t>
-      </w:r>
-      <w:proofErr w:type="spellEnd"/>
-      <w:r>
-        <w:t xml:space="preserve"> o nemico con </w:t>
-      </w:r>
-      <w:proofErr w:type="spellStart"/>
-      <w:r>
-        <w:t>parry</w:t>
-      </w:r>
-      <w:proofErr w:type="spellEnd"/>
-      <w:r>
-        <w:t>)</w:t>
-      </w:r>
-    </w:p>
-    <w:p/>
-    <w:p/>
+        <w:rPr>
+          <w:strike/>
+        </w:rPr>
+      </w:pPr>
+      <w:r>
+        <w:t xml:space="preserve">Score non si incrementa con </w:t>
+      </w:r>
+      <w:proofErr w:type="spellStart"/>
+      <w:r>
+        <w:t>kill</w:t>
+      </w:r>
+      <w:proofErr w:type="spellEnd"/>
+      <w:r>
+        <w:t xml:space="preserve"> tramite </w:t>
+      </w:r>
+      <w:proofErr w:type="spellStart"/>
+      <w:r>
+        <w:t>Parry</w:t>
+      </w:r>
+      <w:proofErr w:type="spellEnd"/>
+      <w:r>
+        <w:t xml:space="preserve"> &lt;CONTROLLARE&gt;</w:t>
+      </w:r>
+    </w:p>
     <w:p>
       <w:pPr>
         <w:pStyle w:val="Titolo1"/>
@@ -1656,7 +1989,7 @@
         <w:rFonts w:ascii="Calibri" w:eastAsiaTheme="minorHAnsi" w:hAnsi="Calibri" w:cs="Calibri" w:hint="default"/>
       </w:rPr>
     </w:lvl>
-    <w:lvl w:ilvl="1" w:tplc="04100003" w:tentative="1">
+    <w:lvl w:ilvl="1" w:tplc="04100003">
       <w:start w:val="1"/>
       <w:numFmt w:val="bullet"/>
       <w:lvlText w:val="o"/>

</xml_diff>